<commit_message>
Update Anpassung an Benutzeranforderungen.docx
</commit_message>
<xml_diff>
--- a/Kathi/Anpassung an Benutzeranforderungen.docx
+++ b/Kathi/Anpassung an Benutzeranforderungen.docx
@@ -3,23 +3,1012 @@
 <w:document xmlns:wpc="http://schemas.microsoft.com/office/word/2010/wordprocessingCanvas" xmlns:cx="http://schemas.microsoft.com/office/drawing/2014/chartex" xmlns:cx1="http://schemas.microsoft.com/office/drawing/2015/9/8/chartex" xmlns:cx2="http://schemas.microsoft.com/office/drawing/2015/10/21/chartex" xmlns:cx3="http://schemas.microsoft.com/office/drawing/2016/5/9/chartex" xmlns:cx4="http://schemas.microsoft.com/office/drawing/2016/5/10/chartex" xmlns:cx5="http://schemas.microsoft.com/office/drawing/2016/5/11/chartex" xmlns:cx6="http://schemas.microsoft.com/office/drawing/2016/5/12/chartex" xmlns:cx7="http://schemas.microsoft.com/office/drawing/2016/5/13/chartex" xmlns:cx8="http://schemas.microsoft.com/office/drawing/2016/5/14/chartex" xmlns:mc="http://schemas.openxmlformats.org/markup-compatibility/2006" xmlns:aink="http://schemas.microsoft.com/office/drawing/2016/ink" xmlns:am3d="http://schemas.microsoft.com/office/drawing/2017/model3d" xmlns:o="urn:schemas-microsoft-com:office:office" xmlns:r="http://schemas.openxmlformats.org/officeDocument/2006/relationships" xmlns:m="http://schemas.openxmlformats.org/officeDocument/2006/math" xmlns:v="urn:schemas-microsoft-com:vml" xmlns:wp14="http://schemas.microsoft.com/office/word/2010/wordprocessingDrawing" xmlns:wp="http://schemas.openxmlformats.org/drawingml/2006/wordprocessingDrawing" xmlns:w10="urn:schemas-microsoft-com:office:word" xmlns:w="http://schemas.openxmlformats.org/wordprocessingml/2006/main" xmlns:w14="http://schemas.microsoft.com/office/word/2010/wordml" xmlns:w15="http://schemas.microsoft.com/office/word/2012/wordml" xmlns:w16cid="http://schemas.microsoft.com/office/word/2016/wordml/cid" xmlns:w16se="http://schemas.microsoft.com/office/word/2015/wordml/symex" xmlns:wpg="http://schemas.microsoft.com/office/word/2010/wordprocessingGroup" xmlns:wpi="http://schemas.microsoft.com/office/word/2010/wordprocessingInk" xmlns:wne="http://schemas.microsoft.com/office/word/2006/wordml" xmlns:wps="http://schemas.microsoft.com/office/word/2010/wordprocessingShape" mc:Ignorable="w14 w15 w16se w16cid wp14">
   <w:body>
     <w:p>
-      <w:r>
-        <w:t>Die genauere Anpassung an Kundenwünsche ist nicht einfach. Heutzutage wird vor allem Standardsoftware entwickelt, die von einer Vielzahl von Nutzern genutzt werden kann. Die Anpassung an Kundenwünsche ist nicht nur teuer, da sie vo</w:t>
-      </w:r>
-      <w:r>
-        <w:t xml:space="preserve">n dem </w:t>
-      </w:r>
-      <w:r>
-        <w:t xml:space="preserve">Cloud-Lösung-Anbieter übernommen werden muss, sondern auch sehr komplex. </w:t>
-      </w:r>
-      <w:r>
-        <w:t xml:space="preserve">Die genaue Abstimmung kann nur erfolgen durch zahlreiche Kundengespräche und daraus folgenden Prüfungen, ob dieses Ergebnis erreicht werden kann und ob dies mit den Anforderungen übereinstimmt. </w:t>
-      </w:r>
+      <w:pPr>
+        <w:rPr>
+          <w:rFonts w:ascii="Garamond" w:hAnsi="Garamond"/>
+          <w:sz w:val="24"/>
+          <w:szCs w:val="24"/>
+        </w:rPr>
+      </w:pPr>
+      <w:r>
+        <w:rPr>
+          <w:rFonts w:ascii="Garamond" w:hAnsi="Garamond"/>
+          <w:sz w:val="24"/>
+          <w:szCs w:val="24"/>
+        </w:rPr>
+        <w:t>Anpassung an Kundenwünsche</w:t>
+      </w:r>
+    </w:p>
+    <w:p>
+      <w:pPr>
+        <w:jc w:val="both"/>
+        <w:rPr>
+          <w:rFonts w:ascii="Garamond" w:hAnsi="Garamond"/>
+          <w:sz w:val="24"/>
+          <w:szCs w:val="24"/>
+        </w:rPr>
+      </w:pPr>
+      <w:r>
+        <w:rPr>
+          <w:rFonts w:ascii="Garamond" w:hAnsi="Garamond"/>
+          <w:sz w:val="24"/>
+          <w:szCs w:val="24"/>
+        </w:rPr>
+        <w:t xml:space="preserve">Es gibt viele verschiedene Unternehmen, die andere Bedürfnisse an ihr ERP-System haben. Ein jedes dieser hat unterschiedliche Abteilungen, die eventuell ein solches Programm nutzen würden, aber auch nur dann, wenn es für sie von der Verwendung her Sinn macht. Die Anforderungen von beispielsweise einem Krankenhaus an das System sind ganz anders als die von einem Möbelfabrikanten. Bei beiden Unternehmen müssen Geräte gemanagte werden, aber für diese sind unterschiedliche Arten von Bedingungen sowie andere Rahmenbedingungen notwendig. </w:t>
+      </w:r>
+      <w:r>
+        <w:rPr>
+          <w:rFonts w:ascii="Garamond" w:hAnsi="Garamond"/>
+          <w:sz w:val="24"/>
+          <w:szCs w:val="24"/>
+        </w:rPr>
+        <w:t xml:space="preserve">Das genauere Anpassen von Cloud-ERP an Kundenwünsche ist nicht einfach, da vor allem Standardsoftware entwickelt wird, die von einer großen Anzahl von Benutzer ohne Anpassung genutzt werden kann. </w:t>
+      </w:r>
+      <w:r>
+        <w:rPr>
+          <w:rFonts w:ascii="Garamond" w:hAnsi="Garamond"/>
+          <w:sz w:val="24"/>
+          <w:szCs w:val="24"/>
+        </w:rPr>
+        <w:t xml:space="preserve"> „[T]hat </w:t>
+      </w:r>
+      <w:proofErr w:type="spellStart"/>
+      <w:r>
+        <w:rPr>
+          <w:rFonts w:ascii="Garamond" w:hAnsi="Garamond"/>
+          <w:sz w:val="24"/>
+          <w:szCs w:val="24"/>
+        </w:rPr>
+        <w:t>are</w:t>
+      </w:r>
+      <w:proofErr w:type="spellEnd"/>
+      <w:r>
+        <w:rPr>
+          <w:rFonts w:ascii="Garamond" w:hAnsi="Garamond"/>
+          <w:sz w:val="24"/>
+          <w:szCs w:val="24"/>
+        </w:rPr>
+        <w:t xml:space="preserve"> </w:t>
+      </w:r>
+      <w:proofErr w:type="spellStart"/>
+      <w:r>
+        <w:rPr>
+          <w:rFonts w:ascii="Garamond" w:hAnsi="Garamond"/>
+          <w:sz w:val="24"/>
+          <w:szCs w:val="24"/>
+        </w:rPr>
+        <w:t>based</w:t>
+      </w:r>
+      <w:proofErr w:type="spellEnd"/>
+      <w:r>
+        <w:rPr>
+          <w:rFonts w:ascii="Garamond" w:hAnsi="Garamond"/>
+          <w:sz w:val="24"/>
+          <w:szCs w:val="24"/>
+        </w:rPr>
+        <w:t xml:space="preserve"> on </w:t>
+      </w:r>
+      <w:proofErr w:type="spellStart"/>
+      <w:r>
+        <w:rPr>
+          <w:rFonts w:ascii="Garamond" w:hAnsi="Garamond"/>
+          <w:sz w:val="24"/>
+          <w:szCs w:val="24"/>
+        </w:rPr>
+        <w:t>standard</w:t>
+      </w:r>
+      <w:proofErr w:type="spellEnd"/>
+      <w:r>
+        <w:rPr>
+          <w:rFonts w:ascii="Garamond" w:hAnsi="Garamond"/>
+          <w:sz w:val="24"/>
+          <w:szCs w:val="24"/>
+        </w:rPr>
+        <w:t xml:space="preserve"> </w:t>
+      </w:r>
+      <w:proofErr w:type="spellStart"/>
+      <w:r>
+        <w:rPr>
+          <w:rFonts w:ascii="Garamond" w:hAnsi="Garamond"/>
+          <w:sz w:val="24"/>
+          <w:szCs w:val="24"/>
+        </w:rPr>
+        <w:t>workflow</w:t>
+      </w:r>
+      <w:proofErr w:type="spellEnd"/>
+      <w:r>
+        <w:rPr>
+          <w:rFonts w:ascii="Garamond" w:hAnsi="Garamond"/>
+          <w:sz w:val="24"/>
+          <w:szCs w:val="24"/>
+        </w:rPr>
+        <w:t xml:space="preserve">, </w:t>
+      </w:r>
+      <w:proofErr w:type="spellStart"/>
+      <w:r>
+        <w:rPr>
+          <w:rFonts w:ascii="Garamond" w:hAnsi="Garamond"/>
+          <w:sz w:val="24"/>
+          <w:szCs w:val="24"/>
+        </w:rPr>
+        <w:t>business</w:t>
+      </w:r>
+      <w:proofErr w:type="spellEnd"/>
+      <w:r>
+        <w:rPr>
+          <w:rFonts w:ascii="Garamond" w:hAnsi="Garamond"/>
+          <w:sz w:val="24"/>
+          <w:szCs w:val="24"/>
+        </w:rPr>
+        <w:t xml:space="preserve"> </w:t>
+      </w:r>
+      <w:proofErr w:type="spellStart"/>
+      <w:r>
+        <w:rPr>
+          <w:rFonts w:ascii="Garamond" w:hAnsi="Garamond"/>
+          <w:sz w:val="24"/>
+          <w:szCs w:val="24"/>
+        </w:rPr>
+        <w:t>best</w:t>
+      </w:r>
+      <w:proofErr w:type="spellEnd"/>
+      <w:r>
+        <w:rPr>
+          <w:rFonts w:ascii="Garamond" w:hAnsi="Garamond"/>
+          <w:sz w:val="24"/>
+          <w:szCs w:val="24"/>
+        </w:rPr>
+        <w:t xml:space="preserve"> </w:t>
+      </w:r>
+      <w:proofErr w:type="spellStart"/>
+      <w:r>
+        <w:rPr>
+          <w:rFonts w:ascii="Garamond" w:hAnsi="Garamond"/>
+          <w:sz w:val="24"/>
+          <w:szCs w:val="24"/>
+        </w:rPr>
+        <w:t>practices</w:t>
+      </w:r>
+      <w:proofErr w:type="spellEnd"/>
+      <w:r>
+        <w:rPr>
+          <w:rFonts w:ascii="Garamond" w:hAnsi="Garamond"/>
+          <w:sz w:val="24"/>
+          <w:szCs w:val="24"/>
+        </w:rPr>
+        <w:t xml:space="preserve"> </w:t>
+      </w:r>
+      <w:proofErr w:type="spellStart"/>
+      <w:r>
+        <w:rPr>
+          <w:rFonts w:ascii="Garamond" w:hAnsi="Garamond"/>
+          <w:sz w:val="24"/>
+          <w:szCs w:val="24"/>
+        </w:rPr>
+        <w:t>or</w:t>
+      </w:r>
+      <w:proofErr w:type="spellEnd"/>
+      <w:r>
+        <w:rPr>
+          <w:rFonts w:ascii="Garamond" w:hAnsi="Garamond"/>
+          <w:sz w:val="24"/>
+          <w:szCs w:val="24"/>
+        </w:rPr>
+        <w:t xml:space="preserve"> </w:t>
+      </w:r>
+      <w:proofErr w:type="spellStart"/>
+      <w:r>
+        <w:rPr>
+          <w:rFonts w:ascii="Garamond" w:hAnsi="Garamond"/>
+          <w:sz w:val="24"/>
+          <w:szCs w:val="24"/>
+        </w:rPr>
+        <w:t>most</w:t>
+      </w:r>
+      <w:proofErr w:type="spellEnd"/>
+      <w:r>
+        <w:rPr>
+          <w:rFonts w:ascii="Garamond" w:hAnsi="Garamond"/>
+          <w:sz w:val="24"/>
+          <w:szCs w:val="24"/>
+        </w:rPr>
+        <w:t xml:space="preserve"> </w:t>
+      </w:r>
+      <w:proofErr w:type="spellStart"/>
+      <w:r>
+        <w:rPr>
+          <w:rFonts w:ascii="Garamond" w:hAnsi="Garamond"/>
+          <w:sz w:val="24"/>
+          <w:szCs w:val="24"/>
+        </w:rPr>
+        <w:t>common</w:t>
+      </w:r>
+      <w:proofErr w:type="spellEnd"/>
+      <w:r>
+        <w:rPr>
+          <w:rFonts w:ascii="Garamond" w:hAnsi="Garamond"/>
+          <w:sz w:val="24"/>
+          <w:szCs w:val="24"/>
+        </w:rPr>
+        <w:t xml:space="preserve"> </w:t>
+      </w:r>
+      <w:proofErr w:type="spellStart"/>
+      <w:r>
+        <w:rPr>
+          <w:rFonts w:ascii="Garamond" w:hAnsi="Garamond"/>
+          <w:sz w:val="24"/>
+          <w:szCs w:val="24"/>
+        </w:rPr>
+        <w:t>way</w:t>
+      </w:r>
+      <w:proofErr w:type="spellEnd"/>
+      <w:r>
+        <w:rPr>
+          <w:rFonts w:ascii="Garamond" w:hAnsi="Garamond"/>
+          <w:sz w:val="24"/>
+          <w:szCs w:val="24"/>
+        </w:rPr>
+        <w:t xml:space="preserve"> </w:t>
+      </w:r>
+      <w:proofErr w:type="spellStart"/>
+      <w:r>
+        <w:rPr>
+          <w:rFonts w:ascii="Garamond" w:hAnsi="Garamond"/>
+          <w:sz w:val="24"/>
+          <w:szCs w:val="24"/>
+        </w:rPr>
+        <w:t>of</w:t>
+      </w:r>
+      <w:proofErr w:type="spellEnd"/>
+      <w:r>
+        <w:rPr>
+          <w:rFonts w:ascii="Garamond" w:hAnsi="Garamond"/>
+          <w:sz w:val="24"/>
+          <w:szCs w:val="24"/>
+        </w:rPr>
+        <w:t xml:space="preserve"> </w:t>
+      </w:r>
+      <w:proofErr w:type="spellStart"/>
+      <w:r>
+        <w:rPr>
+          <w:rFonts w:ascii="Garamond" w:hAnsi="Garamond"/>
+          <w:sz w:val="24"/>
+          <w:szCs w:val="24"/>
+        </w:rPr>
+        <w:t>doing</w:t>
+      </w:r>
+      <w:proofErr w:type="spellEnd"/>
+      <w:r>
+        <w:rPr>
+          <w:rFonts w:ascii="Garamond" w:hAnsi="Garamond"/>
+          <w:sz w:val="24"/>
+          <w:szCs w:val="24"/>
+        </w:rPr>
+        <w:t xml:space="preserve"> </w:t>
+      </w:r>
+      <w:proofErr w:type="spellStart"/>
+      <w:r>
+        <w:rPr>
+          <w:rFonts w:ascii="Garamond" w:hAnsi="Garamond"/>
+          <w:sz w:val="24"/>
+          <w:szCs w:val="24"/>
+        </w:rPr>
+        <w:t>business</w:t>
+      </w:r>
+      <w:proofErr w:type="spellEnd"/>
+      <w:r>
+        <w:rPr>
+          <w:rFonts w:ascii="Garamond" w:hAnsi="Garamond"/>
+          <w:sz w:val="24"/>
+          <w:szCs w:val="24"/>
+        </w:rPr>
+        <w:t>.“</w:t>
+      </w:r>
+      <w:r>
+        <w:rPr>
+          <w:sz w:val="24"/>
+          <w:szCs w:val="24"/>
+        </w:rPr>
+        <w:t xml:space="preserve"> </w:t>
+      </w:r>
+      <w:r>
+        <w:rPr>
+          <w:sz w:val="24"/>
+          <w:szCs w:val="24"/>
+        </w:rPr>
+        <w:t xml:space="preserve">(Zitat </w:t>
+      </w:r>
+      <w:proofErr w:type="spellStart"/>
+      <w:r>
+        <w:rPr>
+          <w:sz w:val="24"/>
+          <w:szCs w:val="24"/>
+        </w:rPr>
+        <w:t>pdf</w:t>
+      </w:r>
+      <w:proofErr w:type="spellEnd"/>
+      <w:r>
+        <w:rPr>
+          <w:sz w:val="24"/>
+          <w:szCs w:val="24"/>
+        </w:rPr>
+        <w:t xml:space="preserve">) </w:t>
+      </w:r>
+      <w:r>
+        <w:rPr>
+          <w:rFonts w:ascii="Garamond" w:hAnsi="Garamond"/>
+          <w:sz w:val="24"/>
+          <w:szCs w:val="24"/>
+        </w:rPr>
+        <w:t xml:space="preserve">Denn eine Spezialisierung in ein Gebiet würde es für ein Unternehmen aus einem anderen Bereich unbrauchbar machen. </w:t>
+      </w:r>
+      <w:r>
+        <w:rPr>
+          <w:rFonts w:ascii="Garamond" w:hAnsi="Garamond"/>
+          <w:sz w:val="24"/>
+          <w:szCs w:val="24"/>
+        </w:rPr>
+        <w:t xml:space="preserve">Es gibt verschiedene Lösungsansätze, um die Kunden glücklich mit der angebotenen Software zu machen. </w:t>
+      </w:r>
+    </w:p>
+    <w:p>
+      <w:pPr>
+        <w:pStyle w:val="Listenabsatz"/>
+        <w:numPr>
+          <w:ilvl w:val="0"/>
+          <w:numId w:val="2"/>
+        </w:numPr>
+        <w:jc w:val="both"/>
+        <w:rPr>
+          <w:rFonts w:ascii="Garamond" w:hAnsi="Garamond"/>
+          <w:sz w:val="24"/>
+          <w:szCs w:val="24"/>
+        </w:rPr>
+      </w:pPr>
+      <w:r>
+        <w:rPr>
+          <w:rFonts w:ascii="Garamond" w:hAnsi="Garamond"/>
+          <w:sz w:val="24"/>
+          <w:szCs w:val="24"/>
+        </w:rPr>
+        <w:t>Branchenlösung</w:t>
+      </w:r>
+    </w:p>
+    <w:p>
+      <w:pPr>
+        <w:jc w:val="both"/>
+        <w:rPr>
+          <w:rFonts w:ascii="Garamond" w:hAnsi="Garamond"/>
+          <w:sz w:val="24"/>
+          <w:szCs w:val="24"/>
+        </w:rPr>
+      </w:pPr>
+      <w:r>
+        <w:rPr>
+          <w:rFonts w:ascii="Garamond" w:hAnsi="Garamond"/>
+          <w:sz w:val="24"/>
+          <w:szCs w:val="24"/>
+        </w:rPr>
+        <w:t xml:space="preserve">Eine Art der Abstimmung der ERP-Lösung ist sie zum </w:t>
+      </w:r>
+      <w:r>
+        <w:rPr>
+          <w:rFonts w:ascii="Garamond" w:hAnsi="Garamond"/>
+          <w:sz w:val="24"/>
+          <w:szCs w:val="24"/>
+        </w:rPr>
+        <w:t xml:space="preserve">branchenspezifischen Produkt umzufunktionieren. </w:t>
+      </w:r>
+      <w:r>
+        <w:rPr>
+          <w:rFonts w:ascii="Garamond" w:hAnsi="Garamond"/>
+          <w:sz w:val="24"/>
+          <w:szCs w:val="24"/>
+        </w:rPr>
+        <w:t xml:space="preserve">Diese zeichnen sich dadurch aus, dass sie über das Können der Standardsoftware hinausgehen. Sie beinhalten Funktionen, die nur von derjenigen Branche benötigt werden. </w:t>
+      </w:r>
+      <w:r>
+        <w:rPr>
+          <w:rFonts w:ascii="Garamond" w:hAnsi="Garamond"/>
+          <w:sz w:val="24"/>
+          <w:szCs w:val="24"/>
+        </w:rPr>
+        <w:t>Es gibt mehrere Ansätze für sie : Es gibt die, die eigentlich nur eine Illusion darstellen</w:t>
+      </w:r>
+      <w:r>
+        <w:rPr>
+          <w:rFonts w:ascii="Garamond" w:hAnsi="Garamond"/>
+          <w:sz w:val="24"/>
+          <w:szCs w:val="24"/>
+        </w:rPr>
+        <w:t xml:space="preserve"> </w:t>
+      </w:r>
+      <w:r>
+        <w:rPr>
+          <w:rFonts w:ascii="Garamond" w:hAnsi="Garamond"/>
+          <w:sz w:val="24"/>
+          <w:szCs w:val="24"/>
+        </w:rPr>
+        <w:t>– die</w:t>
+      </w:r>
+      <w:r>
+        <w:rPr>
+          <w:rFonts w:ascii="Garamond" w:hAnsi="Garamond"/>
+          <w:sz w:val="24"/>
+          <w:szCs w:val="24"/>
+        </w:rPr>
+        <w:t xml:space="preserve">, die </w:t>
+      </w:r>
+      <w:r>
+        <w:rPr>
+          <w:rFonts w:ascii="Garamond" w:hAnsi="Garamond"/>
+          <w:sz w:val="24"/>
+          <w:szCs w:val="24"/>
+        </w:rPr>
+        <w:t xml:space="preserve">Konfiguration zu einer </w:t>
+      </w:r>
+      <w:r>
+        <w:rPr>
+          <w:rFonts w:ascii="Garamond" w:hAnsi="Garamond"/>
+          <w:sz w:val="24"/>
+          <w:szCs w:val="24"/>
+        </w:rPr>
+        <w:t>b</w:t>
+      </w:r>
+      <w:r>
+        <w:rPr>
+          <w:rFonts w:ascii="Garamond" w:hAnsi="Garamond"/>
+          <w:sz w:val="24"/>
+          <w:szCs w:val="24"/>
+        </w:rPr>
+        <w:t xml:space="preserve">ereichspezifischen ERP-Lösung </w:t>
+      </w:r>
+      <w:r>
+        <w:rPr>
+          <w:rFonts w:ascii="Garamond" w:hAnsi="Garamond"/>
+          <w:sz w:val="24"/>
+          <w:szCs w:val="24"/>
+        </w:rPr>
+        <w:t xml:space="preserve">nur durch Änderung der Wortwahl von bestimmten </w:t>
+      </w:r>
+      <w:r>
+        <w:rPr>
+          <w:rFonts w:ascii="Garamond" w:hAnsi="Garamond"/>
+          <w:sz w:val="24"/>
+          <w:szCs w:val="24"/>
+        </w:rPr>
+        <w:t>B</w:t>
+      </w:r>
+      <w:r>
+        <w:rPr>
+          <w:rFonts w:ascii="Garamond" w:hAnsi="Garamond"/>
+          <w:sz w:val="24"/>
+          <w:szCs w:val="24"/>
+        </w:rPr>
+        <w:t>egriffen herstellen</w:t>
+      </w:r>
+      <w:r>
+        <w:rPr>
+          <w:rFonts w:ascii="Garamond" w:hAnsi="Garamond"/>
+          <w:sz w:val="24"/>
+          <w:szCs w:val="24"/>
+        </w:rPr>
+        <w:t xml:space="preserve"> und ohne sich am Programm dran schaffen zu machen</w:t>
+      </w:r>
+      <w:r>
+        <w:rPr>
+          <w:rFonts w:ascii="Garamond" w:hAnsi="Garamond"/>
+          <w:sz w:val="24"/>
+          <w:szCs w:val="24"/>
+        </w:rPr>
+        <w:t xml:space="preserve"> </w:t>
+      </w:r>
+      <w:r>
+        <w:rPr>
+          <w:rFonts w:ascii="Garamond" w:hAnsi="Garamond"/>
+          <w:sz w:val="24"/>
+          <w:szCs w:val="24"/>
+        </w:rPr>
+        <w:t xml:space="preserve">– </w:t>
+      </w:r>
+      <w:r>
+        <w:rPr>
+          <w:rFonts w:ascii="Garamond" w:hAnsi="Garamond"/>
+          <w:sz w:val="24"/>
+          <w:szCs w:val="24"/>
+        </w:rPr>
+        <w:t>sowie die</w:t>
+      </w:r>
+      <w:r>
+        <w:rPr>
+          <w:rFonts w:ascii="Garamond" w:hAnsi="Garamond"/>
+          <w:sz w:val="24"/>
+          <w:szCs w:val="24"/>
+        </w:rPr>
+        <w:t>, die</w:t>
+      </w:r>
+      <w:r>
+        <w:rPr>
+          <w:rFonts w:ascii="Garamond" w:hAnsi="Garamond"/>
+          <w:sz w:val="24"/>
+          <w:szCs w:val="24"/>
+        </w:rPr>
+        <w:t xml:space="preserve"> sich vollkommen auf eine bedarfsorientierte Lösung </w:t>
+      </w:r>
+      <w:r>
+        <w:rPr>
+          <w:rFonts w:ascii="Garamond" w:hAnsi="Garamond"/>
+          <w:sz w:val="24"/>
+          <w:szCs w:val="24"/>
+        </w:rPr>
+        <w:t xml:space="preserve">einer bestimmten Branche fokussieren. </w:t>
+      </w:r>
+    </w:p>
+    <w:p>
+      <w:pPr>
+        <w:jc w:val="both"/>
+        <w:rPr>
+          <w:rFonts w:ascii="Garamond" w:hAnsi="Garamond"/>
+          <w:sz w:val="24"/>
+          <w:szCs w:val="24"/>
+        </w:rPr>
+      </w:pPr>
+      <w:r>
+        <w:rPr>
+          <w:rFonts w:ascii="Garamond" w:hAnsi="Garamond"/>
+          <w:sz w:val="24"/>
+          <w:szCs w:val="24"/>
+        </w:rPr>
+        <w:t xml:space="preserve">Das Problem mit Branchenlösungen kann sein, dass es nicht für jeden Bereichen ein passende ERP-Produkt dazu gibt. </w:t>
+      </w:r>
+      <w:r>
+        <w:rPr>
+          <w:rFonts w:ascii="Garamond" w:hAnsi="Garamond"/>
+          <w:sz w:val="24"/>
+          <w:szCs w:val="24"/>
+        </w:rPr>
+        <w:t>Märkte, die nur ein geringes Wachstumspotential versprechen sowie nur eine geringe Anzahl von Nachfragern bietet, werden meistens von einem Unternehmen als nicht lukrativ betrachtet.</w:t>
+      </w:r>
+      <w:r>
+        <w:rPr>
+          <w:rFonts w:ascii="Garamond" w:hAnsi="Garamond"/>
+          <w:sz w:val="24"/>
+          <w:szCs w:val="24"/>
+        </w:rPr>
+        <w:t xml:space="preserve"> Denn ein Unternehmen ist immer auf Gewinn</w:t>
+      </w:r>
+      <w:r>
+        <w:rPr>
+          <w:rFonts w:ascii="Garamond" w:hAnsi="Garamond"/>
+          <w:sz w:val="24"/>
+          <w:szCs w:val="24"/>
+        </w:rPr>
+        <w:t>maximierung aus und in manchen Nischenmärkten lohnt sich deswegen die Erstellung eines angepassten Produktes nicht.</w:t>
+      </w:r>
+      <w:r>
+        <w:rPr>
+          <w:rFonts w:ascii="Garamond" w:hAnsi="Garamond"/>
+          <w:sz w:val="24"/>
+          <w:szCs w:val="24"/>
+        </w:rPr>
+        <w:t xml:space="preserve"> Denn die Nische ist so klein, dass es mehr Kosten verursacht, als Umsatz bringt.</w:t>
+      </w:r>
+    </w:p>
+    <w:p>
+      <w:pPr>
+        <w:jc w:val="both"/>
+        <w:rPr>
+          <w:rFonts w:ascii="Garamond" w:hAnsi="Garamond"/>
+          <w:sz w:val="24"/>
+          <w:szCs w:val="24"/>
+        </w:rPr>
+      </w:pPr>
+      <w:r>
+        <w:rPr>
+          <w:sz w:val="24"/>
+          <w:szCs w:val="24"/>
+        </w:rPr>
+        <w:drawing>
+          <wp:anchor distT="0" distB="0" distL="114300" distR="114300" simplePos="0" relativeHeight="251658240" behindDoc="1" locked="0" layoutInCell="1" allowOverlap="1" wp14:anchorId="794486E4" wp14:editId="198E7C61">
+            <wp:simplePos x="0" y="0"/>
+            <wp:positionH relativeFrom="column">
+              <wp:posOffset>2032000</wp:posOffset>
+            </wp:positionH>
+            <wp:positionV relativeFrom="paragraph">
+              <wp:posOffset>4445</wp:posOffset>
+            </wp:positionV>
+            <wp:extent cx="4502785" cy="3192145"/>
+            <wp:effectExtent l="0" t="0" r="0" b="8255"/>
+            <wp:wrapTight wrapText="bothSides">
+              <wp:wrapPolygon edited="0">
+                <wp:start x="0" y="0"/>
+                <wp:lineTo x="0" y="21527"/>
+                <wp:lineTo x="21475" y="21527"/>
+                <wp:lineTo x="21475" y="0"/>
+                <wp:lineTo x="0" y="0"/>
+              </wp:wrapPolygon>
+            </wp:wrapTight>
+            <wp:docPr id="1" name="Grafik 1"/>
+            <wp:cNvGraphicFramePr>
+              <a:graphicFrameLocks xmlns:a="http://schemas.openxmlformats.org/drawingml/2006/main" noChangeAspect="1"/>
+            </wp:cNvGraphicFramePr>
+            <a:graphic xmlns:a="http://schemas.openxmlformats.org/drawingml/2006/main">
+              <a:graphicData uri="http://schemas.openxmlformats.org/drawingml/2006/picture">
+                <pic:pic xmlns:pic="http://schemas.openxmlformats.org/drawingml/2006/picture">
+                  <pic:nvPicPr>
+                    <pic:cNvPr id="1" name=""/>
+                    <pic:cNvPicPr/>
+                  </pic:nvPicPr>
+                  <pic:blipFill rotWithShape="1">
+                    <a:blip r:embed="rId5">
+                      <a:extLst>
+                        <a:ext uri="{28A0092B-C50C-407E-A947-70E740481C1C}">
+                          <a14:useLocalDpi xmlns:a14="http://schemas.microsoft.com/office/drawing/2010/main" val="0"/>
+                        </a:ext>
+                      </a:extLst>
+                    </a:blip>
+                    <a:srcRect l="4192" t="20241" r="36659" b="5175"/>
+                    <a:stretch/>
+                  </pic:blipFill>
+                  <pic:spPr bwMode="auto">
+                    <a:xfrm>
+                      <a:off x="0" y="0"/>
+                      <a:ext cx="4502785" cy="3192145"/>
+                    </a:xfrm>
+                    <a:prstGeom prst="rect">
+                      <a:avLst/>
+                    </a:prstGeom>
+                    <a:ln>
+                      <a:noFill/>
+                    </a:ln>
+                    <a:extLst>
+                      <a:ext uri="{53640926-AAD7-44D8-BBD7-CCE9431645EC}">
+                        <a14:shadowObscured xmlns:a14="http://schemas.microsoft.com/office/drawing/2010/main"/>
+                      </a:ext>
+                    </a:extLst>
+                  </pic:spPr>
+                </pic:pic>
+              </a:graphicData>
+            </a:graphic>
+            <wp14:sizeRelH relativeFrom="page">
+              <wp14:pctWidth>0</wp14:pctWidth>
+            </wp14:sizeRelH>
+            <wp14:sizeRelV relativeFrom="page">
+              <wp14:pctHeight>0</wp14:pctHeight>
+            </wp14:sizeRelV>
+          </wp:anchor>
+        </w:drawing>
+      </w:r>
+      <w:r>
+        <w:rPr>
+          <w:rFonts w:ascii="Garamond" w:hAnsi="Garamond"/>
+          <w:sz w:val="24"/>
+          <w:szCs w:val="24"/>
+        </w:rPr>
+        <w:t>Auch wenn man dann ein Produkt passend zur Branche gefunden hat, ist es immer noch nicht ein auf das Unternehmen perfekt zugeschnittenes ERP-System.</w:t>
+      </w:r>
+      <w:r>
+        <w:rPr>
+          <w:rFonts w:ascii="Garamond" w:hAnsi="Garamond"/>
+          <w:sz w:val="24"/>
+          <w:szCs w:val="24"/>
+        </w:rPr>
+        <w:t xml:space="preserve"> </w:t>
+      </w:r>
+      <w:r>
+        <w:rPr>
+          <w:rFonts w:ascii="Garamond" w:hAnsi="Garamond"/>
+          <w:sz w:val="24"/>
+          <w:szCs w:val="24"/>
+        </w:rPr>
+        <w:t>Es</w:t>
+      </w:r>
+      <w:r>
+        <w:rPr>
+          <w:rFonts w:ascii="Garamond" w:hAnsi="Garamond"/>
+          <w:sz w:val="24"/>
+          <w:szCs w:val="24"/>
+        </w:rPr>
+        <w:t xml:space="preserve"> </w:t>
+      </w:r>
+      <w:r>
+        <w:rPr>
+          <w:rFonts w:ascii="Garamond" w:hAnsi="Garamond"/>
+          <w:sz w:val="24"/>
+          <w:szCs w:val="24"/>
+        </w:rPr>
+        <w:t>ist branchen</w:t>
+      </w:r>
+      <w:r>
+        <w:rPr>
+          <w:rFonts w:ascii="Garamond" w:hAnsi="Garamond"/>
+          <w:sz w:val="24"/>
+          <w:szCs w:val="24"/>
+        </w:rPr>
+        <w:t>-</w:t>
+      </w:r>
+      <w:r>
+        <w:rPr>
+          <w:rFonts w:ascii="Garamond" w:hAnsi="Garamond"/>
+          <w:sz w:val="24"/>
+          <w:szCs w:val="24"/>
+        </w:rPr>
+        <w:t>spezifisch, aber eventuell w</w:t>
+      </w:r>
+      <w:r>
+        <w:rPr>
+          <w:rFonts w:ascii="Garamond" w:hAnsi="Garamond"/>
+          <w:sz w:val="24"/>
+          <w:szCs w:val="24"/>
+        </w:rPr>
+        <w:t>erden</w:t>
+      </w:r>
+      <w:r>
+        <w:rPr>
+          <w:rFonts w:ascii="Garamond" w:hAnsi="Garamond"/>
+          <w:sz w:val="24"/>
+          <w:szCs w:val="24"/>
+        </w:rPr>
+        <w:t xml:space="preserve"> noch mehr</w:t>
+      </w:r>
+      <w:r>
+        <w:rPr>
+          <w:rFonts w:ascii="Garamond" w:hAnsi="Garamond"/>
+          <w:sz w:val="24"/>
+          <w:szCs w:val="24"/>
+        </w:rPr>
+        <w:t xml:space="preserve"> Funktionen</w:t>
+      </w:r>
+      <w:r>
+        <w:rPr>
+          <w:rFonts w:ascii="Garamond" w:hAnsi="Garamond"/>
+          <w:sz w:val="24"/>
+          <w:szCs w:val="24"/>
+        </w:rPr>
+        <w:t xml:space="preserve"> benötigt als das Programm zulässt</w:t>
+      </w:r>
+      <w:r>
+        <w:rPr>
+          <w:rFonts w:ascii="Garamond" w:hAnsi="Garamond"/>
+          <w:sz w:val="24"/>
+          <w:szCs w:val="24"/>
+        </w:rPr>
+        <w:t xml:space="preserve"> und bietet</w:t>
+      </w:r>
+      <w:r>
+        <w:rPr>
+          <w:rFonts w:ascii="Garamond" w:hAnsi="Garamond"/>
+          <w:sz w:val="24"/>
+          <w:szCs w:val="24"/>
+        </w:rPr>
+        <w:t xml:space="preserve">. </w:t>
+      </w:r>
+      <w:r>
+        <w:rPr>
+          <w:rFonts w:ascii="Garamond" w:hAnsi="Garamond"/>
+          <w:sz w:val="24"/>
+          <w:szCs w:val="24"/>
+        </w:rPr>
+        <w:t>Beispielsweise die Klinik rechts der Isar der Technischen Universität München benötigt neben ihrer Losung zur Verwaltung von Krankenhäusern auch noch weitere Module für ihre Universität u</w:t>
+      </w:r>
+      <w:r>
+        <w:rPr>
+          <w:rFonts w:ascii="Garamond" w:hAnsi="Garamond"/>
+          <w:sz w:val="24"/>
+          <w:szCs w:val="24"/>
+        </w:rPr>
+        <w:t xml:space="preserve">nd noch vieles mehr. </w:t>
+      </w:r>
+    </w:p>
+    <w:p>
+      <w:pPr>
+        <w:jc w:val="both"/>
+        <w:rPr>
+          <w:rFonts w:ascii="Garamond" w:hAnsi="Garamond"/>
+          <w:sz w:val="24"/>
+          <w:szCs w:val="24"/>
+        </w:rPr>
+      </w:pPr>
+      <w:r>
+        <w:rPr>
+          <w:rFonts w:ascii="Garamond" w:hAnsi="Garamond"/>
+          <w:sz w:val="24"/>
+          <w:szCs w:val="24"/>
+        </w:rPr>
+        <w:lastRenderedPageBreak/>
+        <w:t xml:space="preserve">Diese spezifischen Lösungen können leider nicht immer nur von einem Softwarevertreiber angeboten werden. Deswegen nutzt ein Unternehmen verschiedene </w:t>
+      </w:r>
+      <w:r>
+        <w:rPr>
+          <w:rFonts w:ascii="Garamond" w:hAnsi="Garamond"/>
+          <w:sz w:val="24"/>
+          <w:szCs w:val="24"/>
+        </w:rPr>
+        <w:t>dargebotene Lösungen, die miteinander harmonieren, um sich eine Infrastruktur aufzubauen, die alle Wünsche möglichst erfüllt.</w:t>
+      </w:r>
+    </w:p>
+    <w:p>
+      <w:pPr>
+        <w:pStyle w:val="Listenabsatz"/>
+        <w:numPr>
+          <w:ilvl w:val="0"/>
+          <w:numId w:val="2"/>
+        </w:numPr>
+        <w:jc w:val="both"/>
+        <w:rPr>
+          <w:rFonts w:ascii="Garamond" w:hAnsi="Garamond"/>
+          <w:sz w:val="24"/>
+          <w:szCs w:val="24"/>
+        </w:rPr>
+      </w:pPr>
+      <w:r>
+        <w:rPr>
+          <w:rFonts w:ascii="Garamond" w:hAnsi="Garamond"/>
+          <w:sz w:val="24"/>
+          <w:szCs w:val="24"/>
+        </w:rPr>
+        <w:t>Komplette Anpassung</w:t>
+      </w:r>
+    </w:p>
+    <w:p>
+      <w:pPr>
+        <w:rPr>
+          <w:rFonts w:ascii="Garamond" w:hAnsi="Garamond"/>
+          <w:sz w:val="18"/>
+          <w:szCs w:val="18"/>
+        </w:rPr>
+      </w:pPr>
+    </w:p>
+    <w:p>
+      <w:pPr>
+        <w:pStyle w:val="Listenabsatz"/>
+        <w:numPr>
+          <w:ilvl w:val="0"/>
+          <w:numId w:val="2"/>
+        </w:numPr>
+        <w:rPr>
+          <w:rFonts w:ascii="Garamond" w:hAnsi="Garamond"/>
+          <w:sz w:val="18"/>
+          <w:szCs w:val="18"/>
+        </w:rPr>
+      </w:pPr>
+      <w:r>
+        <w:rPr>
+          <w:rFonts w:ascii="Garamond" w:hAnsi="Garamond"/>
+          <w:sz w:val="18"/>
+          <w:szCs w:val="18"/>
+        </w:rPr>
+        <w:t>Komplette Anpassung</w:t>
+      </w:r>
+    </w:p>
+    <w:p>
+      <w:pPr>
+        <w:pStyle w:val="Listenabsatz"/>
+        <w:rPr>
+          <w:rFonts w:ascii="Garamond" w:hAnsi="Garamond"/>
+          <w:sz w:val="18"/>
+          <w:szCs w:val="18"/>
+        </w:rPr>
+      </w:pPr>
       <w:bookmarkStart w:id="0" w:name="_GoBack"/>
       <w:bookmarkEnd w:id="0"/>
     </w:p>
-    <w:p/>
-    <w:p/>
+    <w:p>
+      <w:pPr>
+        <w:pStyle w:val="Listenabsatz"/>
+        <w:rPr>
+          <w:rFonts w:ascii="Garamond" w:hAnsi="Garamond"/>
+          <w:sz w:val="18"/>
+          <w:szCs w:val="18"/>
+        </w:rPr>
+      </w:pPr>
+      <w:r>
+        <w:rPr>
+          <w:rFonts w:ascii="Garamond" w:hAnsi="Garamond"/>
+          <w:sz w:val="18"/>
+          <w:szCs w:val="18"/>
+        </w:rPr>
+        <w:t>- teuer</w:t>
+      </w:r>
+    </w:p>
+    <w:p>
+      <w:pPr>
+        <w:pStyle w:val="Listenabsatz"/>
+        <w:rPr>
+          <w:rFonts w:ascii="Garamond" w:hAnsi="Garamond"/>
+          <w:sz w:val="18"/>
+          <w:szCs w:val="18"/>
+        </w:rPr>
+      </w:pPr>
+      <w:r>
+        <w:rPr>
+          <w:rFonts w:ascii="Garamond" w:hAnsi="Garamond"/>
+          <w:sz w:val="18"/>
+          <w:szCs w:val="18"/>
+        </w:rPr>
+        <w:t>- verschieden Software verbunden miteinander</w:t>
+      </w:r>
+    </w:p>
+    <w:p>
+      <w:pPr>
+        <w:pStyle w:val="Listenabsatz"/>
+        <w:rPr>
+          <w:rFonts w:ascii="Garamond" w:hAnsi="Garamond"/>
+          <w:sz w:val="18"/>
+          <w:szCs w:val="18"/>
+        </w:rPr>
+      </w:pPr>
+      <w:r>
+        <w:rPr>
+          <w:rFonts w:ascii="Garamond" w:hAnsi="Garamond"/>
+          <w:sz w:val="18"/>
+          <w:szCs w:val="18"/>
+        </w:rPr>
+        <w:t>- TUM Uni-Klinik</w:t>
+      </w:r>
+    </w:p>
+    <w:p>
+      <w:pPr>
+        <w:pStyle w:val="Listenabsatz"/>
+        <w:rPr>
+          <w:rFonts w:ascii="Garamond" w:hAnsi="Garamond"/>
+          <w:sz w:val="18"/>
+          <w:szCs w:val="18"/>
+        </w:rPr>
+      </w:pPr>
+      <w:r>
+        <w:rPr>
+          <w:rFonts w:ascii="Garamond" w:hAnsi="Garamond"/>
+          <w:sz w:val="18"/>
+          <w:szCs w:val="18"/>
+        </w:rPr>
+        <w:t>- komplex und zeitaufwendig</w:t>
+      </w:r>
+    </w:p>
+    <w:p>
+      <w:pPr>
+        <w:rPr>
+          <w:rFonts w:ascii="Garamond" w:hAnsi="Garamond"/>
+          <w:sz w:val="18"/>
+          <w:szCs w:val="18"/>
+        </w:rPr>
+      </w:pPr>
+    </w:p>
+    <w:p>
+      <w:pPr>
+        <w:rPr>
+          <w:rFonts w:ascii="Garamond" w:hAnsi="Garamond"/>
+          <w:sz w:val="18"/>
+          <w:szCs w:val="18"/>
+        </w:rPr>
+      </w:pPr>
+    </w:p>
+    <w:p>
+      <w:pPr>
+        <w:rPr>
+          <w:rFonts w:ascii="Garamond" w:hAnsi="Garamond"/>
+          <w:sz w:val="18"/>
+          <w:szCs w:val="18"/>
+        </w:rPr>
+      </w:pPr>
+    </w:p>
+    <w:p>
+      <w:pPr>
+        <w:rPr>
+          <w:rFonts w:ascii="Garamond" w:hAnsi="Garamond"/>
+          <w:sz w:val="18"/>
+          <w:szCs w:val="18"/>
+        </w:rPr>
+      </w:pPr>
+    </w:p>
+    <w:p>
+      <w:pPr>
+        <w:rPr>
+          <w:sz w:val="18"/>
+          <w:szCs w:val="18"/>
+        </w:rPr>
+      </w:pPr>
+    </w:p>
     <w:sectPr>
       <w:pgSz w:w="11906" w:h="16838"/>
       <w:pgMar w:top="1417" w:right="1417" w:bottom="1134" w:left="1417" w:header="708" w:footer="708" w:gutter="0"/>
@@ -28,6 +1017,311 @@
     </w:sectPr>
   </w:body>
 </w:document>
+</file>
+
+<file path=word/numbering.xml><?xml version="1.0" encoding="utf-8"?>
+<w:numbering xmlns:wpc="http://schemas.microsoft.com/office/word/2010/wordprocessingCanvas" xmlns:cx="http://schemas.microsoft.com/office/drawing/2014/chartex" xmlns:cx1="http://schemas.microsoft.com/office/drawing/2015/9/8/chartex" xmlns:cx2="http://schemas.microsoft.com/office/drawing/2015/10/21/chartex" xmlns:cx3="http://schemas.microsoft.com/office/drawing/2016/5/9/chartex" xmlns:cx4="http://schemas.microsoft.com/office/drawing/2016/5/10/chartex" xmlns:cx5="http://schemas.microsoft.com/office/drawing/2016/5/11/chartex" xmlns:cx6="http://schemas.microsoft.com/office/drawing/2016/5/12/chartex" xmlns:cx7="http://schemas.microsoft.com/office/drawing/2016/5/13/chartex" xmlns:cx8="http://schemas.microsoft.com/office/drawing/2016/5/14/chartex" xmlns:mc="http://schemas.openxmlformats.org/markup-compatibility/2006" xmlns:aink="http://schemas.microsoft.com/office/drawing/2016/ink" xmlns:am3d="http://schemas.microsoft.com/office/drawing/2017/model3d" xmlns:o="urn:schemas-microsoft-com:office:office" xmlns:r="http://schemas.openxmlformats.org/officeDocument/2006/relationships" xmlns:m="http://schemas.openxmlformats.org/officeDocument/2006/math" xmlns:v="urn:schemas-microsoft-com:vml" xmlns:wp14="http://schemas.microsoft.com/office/word/2010/wordprocessingDrawing" xmlns:wp="http://schemas.openxmlformats.org/drawingml/2006/wordprocessingDrawing" xmlns:w10="urn:schemas-microsoft-com:office:word" xmlns:w="http://schemas.openxmlformats.org/wordprocessingml/2006/main" xmlns:w14="http://schemas.microsoft.com/office/word/2010/wordml" xmlns:w15="http://schemas.microsoft.com/office/word/2012/wordml" xmlns:w16cid="http://schemas.microsoft.com/office/word/2016/wordml/cid" xmlns:w16se="http://schemas.microsoft.com/office/word/2015/wordml/symex" xmlns:wpg="http://schemas.microsoft.com/office/word/2010/wordprocessingGroup" xmlns:wpi="http://schemas.microsoft.com/office/word/2010/wordprocessingInk" xmlns:wne="http://schemas.microsoft.com/office/word/2006/wordml" xmlns:wps="http://schemas.microsoft.com/office/word/2010/wordprocessingShape" mc:Ignorable="w14 w15 w16se w16cid wp14">
+  <w:abstractNum w:abstractNumId="0" w15:restartNumberingAfterBreak="0">
+    <w:nsid w:val="15284711"/>
+    <w:multiLevelType w:val="hybridMultilevel"/>
+    <w:tmpl w:val="56DCC92E"/>
+    <w:lvl w:ilvl="0" w:tplc="0407000F">
+      <w:start w:val="1"/>
+      <w:numFmt w:val="decimal"/>
+      <w:lvlText w:val="%1."/>
+      <w:lvlJc w:val="left"/>
+      <w:pPr>
+        <w:ind w:left="720" w:hanging="360"/>
+      </w:pPr>
+      <w:rPr>
+        <w:rFonts w:hint="default"/>
+      </w:rPr>
+    </w:lvl>
+    <w:lvl w:ilvl="1" w:tplc="04070019" w:tentative="1">
+      <w:start w:val="1"/>
+      <w:numFmt w:val="lowerLetter"/>
+      <w:lvlText w:val="%2."/>
+      <w:lvlJc w:val="left"/>
+      <w:pPr>
+        <w:ind w:left="1440" w:hanging="360"/>
+      </w:pPr>
+    </w:lvl>
+    <w:lvl w:ilvl="2" w:tplc="0407001B" w:tentative="1">
+      <w:start w:val="1"/>
+      <w:numFmt w:val="lowerRoman"/>
+      <w:lvlText w:val="%3."/>
+      <w:lvlJc w:val="right"/>
+      <w:pPr>
+        <w:ind w:left="2160" w:hanging="180"/>
+      </w:pPr>
+    </w:lvl>
+    <w:lvl w:ilvl="3" w:tplc="0407000F" w:tentative="1">
+      <w:start w:val="1"/>
+      <w:numFmt w:val="decimal"/>
+      <w:lvlText w:val="%4."/>
+      <w:lvlJc w:val="left"/>
+      <w:pPr>
+        <w:ind w:left="2880" w:hanging="360"/>
+      </w:pPr>
+    </w:lvl>
+    <w:lvl w:ilvl="4" w:tplc="04070019" w:tentative="1">
+      <w:start w:val="1"/>
+      <w:numFmt w:val="lowerLetter"/>
+      <w:lvlText w:val="%5."/>
+      <w:lvlJc w:val="left"/>
+      <w:pPr>
+        <w:ind w:left="3600" w:hanging="360"/>
+      </w:pPr>
+    </w:lvl>
+    <w:lvl w:ilvl="5" w:tplc="0407001B" w:tentative="1">
+      <w:start w:val="1"/>
+      <w:numFmt w:val="lowerRoman"/>
+      <w:lvlText w:val="%6."/>
+      <w:lvlJc w:val="right"/>
+      <w:pPr>
+        <w:ind w:left="4320" w:hanging="180"/>
+      </w:pPr>
+    </w:lvl>
+    <w:lvl w:ilvl="6" w:tplc="0407000F" w:tentative="1">
+      <w:start w:val="1"/>
+      <w:numFmt w:val="decimal"/>
+      <w:lvlText w:val="%7."/>
+      <w:lvlJc w:val="left"/>
+      <w:pPr>
+        <w:ind w:left="5040" w:hanging="360"/>
+      </w:pPr>
+    </w:lvl>
+    <w:lvl w:ilvl="7" w:tplc="04070019" w:tentative="1">
+      <w:start w:val="1"/>
+      <w:numFmt w:val="lowerLetter"/>
+      <w:lvlText w:val="%8."/>
+      <w:lvlJc w:val="left"/>
+      <w:pPr>
+        <w:ind w:left="5760" w:hanging="360"/>
+      </w:pPr>
+    </w:lvl>
+    <w:lvl w:ilvl="8" w:tplc="0407001B" w:tentative="1">
+      <w:start w:val="1"/>
+      <w:numFmt w:val="lowerRoman"/>
+      <w:lvlText w:val="%9."/>
+      <w:lvlJc w:val="right"/>
+      <w:pPr>
+        <w:ind w:left="6480" w:hanging="180"/>
+      </w:pPr>
+    </w:lvl>
+  </w:abstractNum>
+  <w:abstractNum w:abstractNumId="1" w15:restartNumberingAfterBreak="0">
+    <w:nsid w:val="17624F5E"/>
+    <w:multiLevelType w:val="hybridMultilevel"/>
+    <w:tmpl w:val="A26CA256"/>
+    <w:lvl w:ilvl="0" w:tplc="0407000F">
+      <w:start w:val="1"/>
+      <w:numFmt w:val="decimal"/>
+      <w:lvlText w:val="%1."/>
+      <w:lvlJc w:val="left"/>
+      <w:pPr>
+        <w:ind w:left="720" w:hanging="360"/>
+      </w:pPr>
+      <w:rPr>
+        <w:rFonts w:hint="default"/>
+      </w:rPr>
+    </w:lvl>
+    <w:lvl w:ilvl="1" w:tplc="04070019" w:tentative="1">
+      <w:start w:val="1"/>
+      <w:numFmt w:val="lowerLetter"/>
+      <w:lvlText w:val="%2."/>
+      <w:lvlJc w:val="left"/>
+      <w:pPr>
+        <w:ind w:left="1440" w:hanging="360"/>
+      </w:pPr>
+    </w:lvl>
+    <w:lvl w:ilvl="2" w:tplc="0407001B" w:tentative="1">
+      <w:start w:val="1"/>
+      <w:numFmt w:val="lowerRoman"/>
+      <w:lvlText w:val="%3."/>
+      <w:lvlJc w:val="right"/>
+      <w:pPr>
+        <w:ind w:left="2160" w:hanging="180"/>
+      </w:pPr>
+    </w:lvl>
+    <w:lvl w:ilvl="3" w:tplc="0407000F" w:tentative="1">
+      <w:start w:val="1"/>
+      <w:numFmt w:val="decimal"/>
+      <w:lvlText w:val="%4."/>
+      <w:lvlJc w:val="left"/>
+      <w:pPr>
+        <w:ind w:left="2880" w:hanging="360"/>
+      </w:pPr>
+    </w:lvl>
+    <w:lvl w:ilvl="4" w:tplc="04070019" w:tentative="1">
+      <w:start w:val="1"/>
+      <w:numFmt w:val="lowerLetter"/>
+      <w:lvlText w:val="%5."/>
+      <w:lvlJc w:val="left"/>
+      <w:pPr>
+        <w:ind w:left="3600" w:hanging="360"/>
+      </w:pPr>
+    </w:lvl>
+    <w:lvl w:ilvl="5" w:tplc="0407001B" w:tentative="1">
+      <w:start w:val="1"/>
+      <w:numFmt w:val="lowerRoman"/>
+      <w:lvlText w:val="%6."/>
+      <w:lvlJc w:val="right"/>
+      <w:pPr>
+        <w:ind w:left="4320" w:hanging="180"/>
+      </w:pPr>
+    </w:lvl>
+    <w:lvl w:ilvl="6" w:tplc="0407000F" w:tentative="1">
+      <w:start w:val="1"/>
+      <w:numFmt w:val="decimal"/>
+      <w:lvlText w:val="%7."/>
+      <w:lvlJc w:val="left"/>
+      <w:pPr>
+        <w:ind w:left="5040" w:hanging="360"/>
+      </w:pPr>
+    </w:lvl>
+    <w:lvl w:ilvl="7" w:tplc="04070019" w:tentative="1">
+      <w:start w:val="1"/>
+      <w:numFmt w:val="lowerLetter"/>
+      <w:lvlText w:val="%8."/>
+      <w:lvlJc w:val="left"/>
+      <w:pPr>
+        <w:ind w:left="5760" w:hanging="360"/>
+      </w:pPr>
+    </w:lvl>
+    <w:lvl w:ilvl="8" w:tplc="0407001B" w:tentative="1">
+      <w:start w:val="1"/>
+      <w:numFmt w:val="lowerRoman"/>
+      <w:lvlText w:val="%9."/>
+      <w:lvlJc w:val="right"/>
+      <w:pPr>
+        <w:ind w:left="6480" w:hanging="180"/>
+      </w:pPr>
+    </w:lvl>
+  </w:abstractNum>
+  <w:abstractNum w:abstractNumId="2" w15:restartNumberingAfterBreak="0">
+    <w:nsid w:val="367B3D49"/>
+    <w:multiLevelType w:val="hybridMultilevel"/>
+    <w:tmpl w:val="06CE86B0"/>
+    <w:lvl w:ilvl="0" w:tplc="45F07EBA">
+      <w:start w:val="1"/>
+      <w:numFmt w:val="bullet"/>
+      <w:lvlText w:val="-"/>
+      <w:lvlJc w:val="left"/>
+      <w:pPr>
+        <w:ind w:left="1065" w:hanging="360"/>
+      </w:pPr>
+      <w:rPr>
+        <w:rFonts w:ascii="Garamond" w:eastAsiaTheme="minorHAnsi" w:hAnsi="Garamond" w:cstheme="minorBidi" w:hint="default"/>
+      </w:rPr>
+    </w:lvl>
+    <w:lvl w:ilvl="1" w:tplc="04070003" w:tentative="1">
+      <w:start w:val="1"/>
+      <w:numFmt w:val="bullet"/>
+      <w:lvlText w:val="o"/>
+      <w:lvlJc w:val="left"/>
+      <w:pPr>
+        <w:ind w:left="1785" w:hanging="360"/>
+      </w:pPr>
+      <w:rPr>
+        <w:rFonts w:ascii="Courier New" w:hAnsi="Courier New" w:cs="Courier New" w:hint="default"/>
+      </w:rPr>
+    </w:lvl>
+    <w:lvl w:ilvl="2" w:tplc="04070005" w:tentative="1">
+      <w:start w:val="1"/>
+      <w:numFmt w:val="bullet"/>
+      <w:lvlText w:val=""/>
+      <w:lvlJc w:val="left"/>
+      <w:pPr>
+        <w:ind w:left="2505" w:hanging="360"/>
+      </w:pPr>
+      <w:rPr>
+        <w:rFonts w:ascii="Wingdings" w:hAnsi="Wingdings" w:hint="default"/>
+      </w:rPr>
+    </w:lvl>
+    <w:lvl w:ilvl="3" w:tplc="04070001" w:tentative="1">
+      <w:start w:val="1"/>
+      <w:numFmt w:val="bullet"/>
+      <w:lvlText w:val=""/>
+      <w:lvlJc w:val="left"/>
+      <w:pPr>
+        <w:ind w:left="3225" w:hanging="360"/>
+      </w:pPr>
+      <w:rPr>
+        <w:rFonts w:ascii="Symbol" w:hAnsi="Symbol" w:hint="default"/>
+      </w:rPr>
+    </w:lvl>
+    <w:lvl w:ilvl="4" w:tplc="04070003" w:tentative="1">
+      <w:start w:val="1"/>
+      <w:numFmt w:val="bullet"/>
+      <w:lvlText w:val="o"/>
+      <w:lvlJc w:val="left"/>
+      <w:pPr>
+        <w:ind w:left="3945" w:hanging="360"/>
+      </w:pPr>
+      <w:rPr>
+        <w:rFonts w:ascii="Courier New" w:hAnsi="Courier New" w:cs="Courier New" w:hint="default"/>
+      </w:rPr>
+    </w:lvl>
+    <w:lvl w:ilvl="5" w:tplc="04070005" w:tentative="1">
+      <w:start w:val="1"/>
+      <w:numFmt w:val="bullet"/>
+      <w:lvlText w:val=""/>
+      <w:lvlJc w:val="left"/>
+      <w:pPr>
+        <w:ind w:left="4665" w:hanging="360"/>
+      </w:pPr>
+      <w:rPr>
+        <w:rFonts w:ascii="Wingdings" w:hAnsi="Wingdings" w:hint="default"/>
+      </w:rPr>
+    </w:lvl>
+    <w:lvl w:ilvl="6" w:tplc="04070001" w:tentative="1">
+      <w:start w:val="1"/>
+      <w:numFmt w:val="bullet"/>
+      <w:lvlText w:val=""/>
+      <w:lvlJc w:val="left"/>
+      <w:pPr>
+        <w:ind w:left="5385" w:hanging="360"/>
+      </w:pPr>
+      <w:rPr>
+        <w:rFonts w:ascii="Symbol" w:hAnsi="Symbol" w:hint="default"/>
+      </w:rPr>
+    </w:lvl>
+    <w:lvl w:ilvl="7" w:tplc="04070003" w:tentative="1">
+      <w:start w:val="1"/>
+      <w:numFmt w:val="bullet"/>
+      <w:lvlText w:val="o"/>
+      <w:lvlJc w:val="left"/>
+      <w:pPr>
+        <w:ind w:left="6105" w:hanging="360"/>
+      </w:pPr>
+      <w:rPr>
+        <w:rFonts w:ascii="Courier New" w:hAnsi="Courier New" w:cs="Courier New" w:hint="default"/>
+      </w:rPr>
+    </w:lvl>
+    <w:lvl w:ilvl="8" w:tplc="04070005" w:tentative="1">
+      <w:start w:val="1"/>
+      <w:numFmt w:val="bullet"/>
+      <w:lvlText w:val=""/>
+      <w:lvlJc w:val="left"/>
+      <w:pPr>
+        <w:ind w:left="6825" w:hanging="360"/>
+      </w:pPr>
+      <w:rPr>
+        <w:rFonts w:ascii="Wingdings" w:hAnsi="Wingdings" w:hint="default"/>
+      </w:rPr>
+    </w:lvl>
+  </w:abstractNum>
+  <w:num w:numId="1">
+    <w:abstractNumId w:val="1"/>
+  </w:num>
+  <w:num w:numId="2">
+    <w:abstractNumId w:val="0"/>
+  </w:num>
+  <w:num w:numId="3">
+    <w:abstractNumId w:val="2"/>
+  </w:num>
+</w:numbering>
 </file>
 
 <file path=word/styles.xml><?xml version="1.0" encoding="utf-8"?>
@@ -47,7 +1341,7 @@
       </w:pPr>
     </w:pPrDefault>
   </w:docDefaults>
-  <w:latentStyles w:defLockedState="0" w:defUIPriority="99" w:defSemiHidden="0" w:defUnhideWhenUsed="0" w:defQFormat="0" w:count="377">
+  <w:latentStyles w:defLockedState="0" w:defUIPriority="99" w:defSemiHidden="0" w:defUnhideWhenUsed="0" w:defQFormat="0" w:count="376">
     <w:lsdException w:name="Normal" w:uiPriority="0" w:qFormat="1"/>
     <w:lsdException w:name="heading 1" w:uiPriority="9" w:qFormat="1"/>
     <w:lsdException w:name="heading 2" w:semiHidden="1" w:uiPriority="9" w:unhideWhenUsed="1" w:qFormat="1"/>
@@ -424,7 +1718,6 @@
     <w:lsdException w:name="Hashtag" w:semiHidden="1" w:unhideWhenUsed="1"/>
     <w:lsdException w:name="Unresolved Mention" w:semiHidden="1" w:unhideWhenUsed="1"/>
     <w:lsdException w:name="Smart Link" w:semiHidden="1" w:unhideWhenUsed="1"/>
-    <w:lsdException w:name="Smart Link Error" w:semiHidden="1" w:unhideWhenUsed="1"/>
   </w:latentStyles>
   <w:style w:type="paragraph" w:default="1" w:styleId="Standard">
     <w:name w:val="Normal"/>
@@ -456,6 +1749,17 @@
     <w:uiPriority w:val="99"/>
     <w:semiHidden/>
     <w:unhideWhenUsed/>
+  </w:style>
+  <w:style w:type="paragraph" w:styleId="Listenabsatz">
+    <w:name w:val="List Paragraph"/>
+    <w:basedOn w:val="Standard"/>
+    <w:uiPriority w:val="34"/>
+    <w:qFormat/>
+    <w:rsid w:val="00B06BF2"/>
+    <w:pPr>
+      <w:ind w:left="720"/>
+      <w:contextualSpacing/>
+    </w:pPr>
   </w:style>
 </w:styles>
 </file>

</xml_diff>

<commit_message>
Muss ich ja nicht machen
</commit_message>
<xml_diff>
--- a/Kathi/Anpassung an Benutzeranforderungen.docx
+++ b/Kathi/Anpassung an Benutzeranforderungen.docx
@@ -413,6 +413,14 @@
           <w:sz w:val="24"/>
           <w:szCs w:val="24"/>
         </w:rPr>
+        <w:t xml:space="preserve">Außerdem sind sie viel billiger als die unten genannte Individualsoftware. </w:t>
+      </w:r>
+      <w:r>
+        <w:rPr>
+          <w:rFonts w:ascii="Garamond" w:hAnsi="Garamond"/>
+          <w:sz w:val="24"/>
+          <w:szCs w:val="24"/>
+        </w:rPr>
         <w:t>Es gibt mehrere Ansätze für sie : Es gibt die, die eigentlich nur eine Illusion darstellen</w:t>
       </w:r>
       <w:r>
@@ -605,9 +613,11 @@
       </w:pPr>
       <w:r>
         <w:rPr>
-          <w:sz w:val="24"/>
-          <w:szCs w:val="24"/>
-        </w:rPr>
+          <w:noProof/>
+          <w:sz w:val="24"/>
+          <w:szCs w:val="24"/>
+        </w:rPr>
+        <w:lastRenderedPageBreak/>
         <w:drawing>
           <wp:anchor distT="0" distB="0" distL="114300" distR="114300" simplePos="0" relativeHeight="251658240" behindDoc="1" locked="0" layoutInCell="1" allowOverlap="1" wp14:anchorId="794486E4" wp14:editId="198E7C61">
             <wp:simplePos x="0" y="0"/>
@@ -802,33 +812,6 @@
     </w:p>
     <w:p>
       <w:pPr>
-        <w:jc w:val="both"/>
-        <w:rPr>
-          <w:rFonts w:ascii="Garamond" w:hAnsi="Garamond"/>
-          <w:sz w:val="24"/>
-          <w:szCs w:val="24"/>
-        </w:rPr>
-      </w:pPr>
-      <w:r>
-        <w:rPr>
-          <w:rFonts w:ascii="Garamond" w:hAnsi="Garamond"/>
-          <w:sz w:val="24"/>
-          <w:szCs w:val="24"/>
-        </w:rPr>
-        <w:lastRenderedPageBreak/>
-        <w:t xml:space="preserve">Diese spezifischen Lösungen können leider nicht immer nur von einem Softwarevertreiber angeboten werden. Deswegen nutzt ein Unternehmen verschiedene </w:t>
-      </w:r>
-      <w:r>
-        <w:rPr>
-          <w:rFonts w:ascii="Garamond" w:hAnsi="Garamond"/>
-          <w:sz w:val="24"/>
-          <w:szCs w:val="24"/>
-        </w:rPr>
-        <w:t>dargebotene Lösungen, die miteinander harmonieren, um sich eine Infrastruktur aufzubauen, die alle Wünsche möglichst erfüllt.</w:t>
-      </w:r>
-    </w:p>
-    <w:p>
-      <w:pPr>
         <w:pStyle w:val="Listenabsatz"/>
         <w:numPr>
           <w:ilvl w:val="0"/>
@@ -847,17 +830,187 @@
           <w:sz w:val="24"/>
           <w:szCs w:val="24"/>
         </w:rPr>
-        <w:t>Komplette Anpassung</w:t>
+        <w:t>Individualsoftware</w:t>
       </w:r>
     </w:p>
     <w:p>
       <w:pPr>
         <w:rPr>
           <w:rFonts w:ascii="Garamond" w:hAnsi="Garamond"/>
-          <w:sz w:val="18"/>
-          <w:szCs w:val="18"/>
-        </w:rPr>
-      </w:pPr>
+          <w:sz w:val="24"/>
+          <w:szCs w:val="24"/>
+        </w:rPr>
+      </w:pPr>
+      <w:r>
+        <w:rPr>
+          <w:rFonts w:ascii="Garamond" w:hAnsi="Garamond"/>
+          <w:sz w:val="24"/>
+          <w:szCs w:val="24"/>
+        </w:rPr>
+        <w:t>Diese spezifischen Lösungen können leider nicht immer nur von einem Softwarevertreiber angeboten werden. Deswegen nutzt ein Unternehmen verschiedene dargebotene Lösungen, die miteinander harmonieren</w:t>
+      </w:r>
+      <w:r>
+        <w:rPr>
+          <w:rFonts w:ascii="Garamond" w:hAnsi="Garamond"/>
+          <w:sz w:val="24"/>
+          <w:szCs w:val="24"/>
+        </w:rPr>
+        <w:t xml:space="preserve"> sollen</w:t>
+      </w:r>
+      <w:r>
+        <w:rPr>
+          <w:rFonts w:ascii="Garamond" w:hAnsi="Garamond"/>
+          <w:sz w:val="24"/>
+          <w:szCs w:val="24"/>
+        </w:rPr>
+        <w:t>, um sich eine Infrastruktur aufzubauen, die alle Wünsche möglichst erfüllt.</w:t>
+      </w:r>
+    </w:p>
+    <w:p>
+      <w:pPr>
+        <w:rPr>
+          <w:rFonts w:ascii="Garamond" w:hAnsi="Garamond"/>
+          <w:sz w:val="24"/>
+          <w:szCs w:val="24"/>
+        </w:rPr>
+      </w:pPr>
+      <w:r>
+        <w:rPr>
+          <w:rFonts w:ascii="Garamond" w:hAnsi="Garamond"/>
+          <w:sz w:val="24"/>
+          <w:szCs w:val="24"/>
+        </w:rPr>
+        <w:t xml:space="preserve">Da dieses Unterfangen relativ viel Zeit benötigt, um die passende Auswahl zu treffen, lassen manche Unternehmen sich durch Softwarehäuser beraten. </w:t>
+      </w:r>
+      <w:r>
+        <w:rPr>
+          <w:rFonts w:ascii="Garamond" w:hAnsi="Garamond"/>
+          <w:sz w:val="24"/>
+          <w:szCs w:val="24"/>
+        </w:rPr>
+        <w:t>Denn es müssen Angebote hereingeholt, verglichen und begutachtet werden.</w:t>
+      </w:r>
+      <w:r>
+        <w:rPr>
+          <w:rFonts w:ascii="Garamond" w:hAnsi="Garamond"/>
+          <w:sz w:val="24"/>
+          <w:szCs w:val="24"/>
+        </w:rPr>
+        <w:t xml:space="preserve"> </w:t>
+      </w:r>
+      <w:r>
+        <w:rPr>
+          <w:rFonts w:ascii="Garamond" w:hAnsi="Garamond"/>
+          <w:sz w:val="24"/>
+          <w:szCs w:val="24"/>
+        </w:rPr>
+        <w:t xml:space="preserve">Manche </w:t>
+      </w:r>
+      <w:r>
+        <w:rPr>
+          <w:rFonts w:ascii="Garamond" w:hAnsi="Garamond"/>
+          <w:sz w:val="24"/>
+          <w:szCs w:val="24"/>
+        </w:rPr>
+        <w:t>Unternehmen</w:t>
+      </w:r>
+      <w:r>
+        <w:rPr>
+          <w:rFonts w:ascii="Garamond" w:hAnsi="Garamond"/>
+          <w:sz w:val="24"/>
+          <w:szCs w:val="24"/>
+        </w:rPr>
+        <w:t xml:space="preserve"> versuchen es jedoch auf eigene Weise, da </w:t>
+      </w:r>
+      <w:r>
+        <w:rPr>
+          <w:rFonts w:ascii="Garamond" w:hAnsi="Garamond"/>
+          <w:sz w:val="24"/>
+          <w:szCs w:val="24"/>
+        </w:rPr>
+        <w:t>ihr gesuchtes Produkt eher einem Nischenprodukt entspricht.</w:t>
+      </w:r>
+      <w:r>
+        <w:rPr>
+          <w:rFonts w:ascii="Garamond" w:hAnsi="Garamond"/>
+          <w:sz w:val="24"/>
+          <w:szCs w:val="24"/>
+        </w:rPr>
+        <w:t xml:space="preserve"> </w:t>
+      </w:r>
+      <w:r>
+        <w:rPr>
+          <w:rFonts w:ascii="Garamond" w:hAnsi="Garamond"/>
+          <w:sz w:val="24"/>
+          <w:szCs w:val="24"/>
+        </w:rPr>
+        <w:t xml:space="preserve"> Die </w:t>
+      </w:r>
+      <w:r>
+        <w:rPr>
+          <w:rFonts w:ascii="Garamond" w:hAnsi="Garamond"/>
+          <w:sz w:val="24"/>
+          <w:szCs w:val="24"/>
+        </w:rPr>
+        <w:t>Klinik rechts der Isar der Technischen Universität München</w:t>
+      </w:r>
+      <w:r>
+        <w:rPr>
+          <w:rFonts w:ascii="Garamond" w:hAnsi="Garamond"/>
+          <w:sz w:val="24"/>
+          <w:szCs w:val="24"/>
+        </w:rPr>
+        <w:t xml:space="preserve"> beispielsweise ist kein</w:t>
+      </w:r>
+      <w:r>
+        <w:rPr>
+          <w:rFonts w:ascii="Garamond" w:hAnsi="Garamond"/>
+          <w:sz w:val="24"/>
+          <w:szCs w:val="24"/>
+        </w:rPr>
+        <w:t xml:space="preserve"> ausgebildeter Profi auf dem Gebiet des Customizings. Es muss sich jedoch auf das Thema fokussieren, da seine Lizenzen in einiger Zeit ablaufen wird. Dies ist vor allem sehr </w:t>
+      </w:r>
+      <w:r>
+        <w:rPr>
+          <w:rFonts w:ascii="Garamond" w:hAnsi="Garamond"/>
+          <w:sz w:val="24"/>
+          <w:szCs w:val="24"/>
+        </w:rPr>
+        <w:t>schwierig</w:t>
+      </w:r>
+      <w:r>
+        <w:rPr>
+          <w:rFonts w:ascii="Garamond" w:hAnsi="Garamond"/>
+          <w:sz w:val="24"/>
+          <w:szCs w:val="24"/>
+        </w:rPr>
+        <w:t xml:space="preserve"> und zeitaufwendig. </w:t>
+      </w:r>
+    </w:p>
+    <w:p>
+      <w:pPr>
+        <w:rPr>
+          <w:rFonts w:ascii="Garamond" w:hAnsi="Garamond"/>
+          <w:sz w:val="24"/>
+          <w:szCs w:val="24"/>
+        </w:rPr>
+      </w:pPr>
+      <w:r>
+        <w:rPr>
+          <w:rFonts w:ascii="Garamond" w:hAnsi="Garamond"/>
+          <w:sz w:val="24"/>
+          <w:szCs w:val="24"/>
+        </w:rPr>
+        <w:t xml:space="preserve">Des Weiteren ist das Anpassen an die Benutzeraufforderungen relativ teuer. </w:t>
+      </w:r>
+      <w:r>
+        <w:rPr>
+          <w:rFonts w:ascii="Garamond" w:hAnsi="Garamond"/>
+          <w:sz w:val="24"/>
+          <w:szCs w:val="24"/>
+        </w:rPr>
+        <w:t>Wenn sich ein Unternehmen für eine Beratung entscheidet, muss es zusätzlich zu den Lizenzgebühren eine Beratungspauschale bezahlen, wenn nicht muss es Zeit und Arbeitskraft in die Hand nehmen, um sich eine passende Lösung zu erarbeiten.</w:t>
+      </w:r>
     </w:p>
     <w:p>
       <w:pPr>
@@ -868,146 +1021,46 @@
         </w:numPr>
         <w:rPr>
           <w:rFonts w:ascii="Garamond" w:hAnsi="Garamond"/>
+          <w:sz w:val="24"/>
+          <w:szCs w:val="24"/>
+        </w:rPr>
+      </w:pPr>
+      <w:r>
+        <w:rPr>
+          <w:rFonts w:ascii="Garamond" w:hAnsi="Garamond"/>
+          <w:sz w:val="24"/>
+          <w:szCs w:val="24"/>
+        </w:rPr>
+        <w:t>Customizing</w:t>
+      </w:r>
+    </w:p>
+    <w:p>
+      <w:pPr>
+        <w:rPr>
+          <w:rFonts w:ascii="Garamond" w:hAnsi="Garamond"/>
+          <w:sz w:val="24"/>
+          <w:szCs w:val="24"/>
+        </w:rPr>
+      </w:pPr>
+    </w:p>
+    <w:p>
+      <w:pPr>
+        <w:rPr>
+          <w:rFonts w:ascii="Garamond" w:hAnsi="Garamond"/>
           <w:sz w:val="18"/>
           <w:szCs w:val="18"/>
         </w:rPr>
       </w:pPr>
-      <w:r>
-        <w:rPr>
-          <w:rFonts w:ascii="Garamond" w:hAnsi="Garamond"/>
+    </w:p>
+    <w:p>
+      <w:pPr>
+        <w:rPr>
           <w:sz w:val="18"/>
           <w:szCs w:val="18"/>
         </w:rPr>
-        <w:t>Komplette Anpassung</w:t>
-      </w:r>
-    </w:p>
-    <w:p>
-      <w:pPr>
-        <w:pStyle w:val="Listenabsatz"/>
-        <w:rPr>
-          <w:rFonts w:ascii="Garamond" w:hAnsi="Garamond"/>
-          <w:sz w:val="18"/>
-          <w:szCs w:val="18"/>
-        </w:rPr>
       </w:pPr>
       <w:bookmarkStart w:id="0" w:name="_GoBack"/>
       <w:bookmarkEnd w:id="0"/>
-    </w:p>
-    <w:p>
-      <w:pPr>
-        <w:pStyle w:val="Listenabsatz"/>
-        <w:rPr>
-          <w:rFonts w:ascii="Garamond" w:hAnsi="Garamond"/>
-          <w:sz w:val="18"/>
-          <w:szCs w:val="18"/>
-        </w:rPr>
-      </w:pPr>
-      <w:r>
-        <w:rPr>
-          <w:rFonts w:ascii="Garamond" w:hAnsi="Garamond"/>
-          <w:sz w:val="18"/>
-          <w:szCs w:val="18"/>
-        </w:rPr>
-        <w:t>- teuer</w:t>
-      </w:r>
-    </w:p>
-    <w:p>
-      <w:pPr>
-        <w:pStyle w:val="Listenabsatz"/>
-        <w:rPr>
-          <w:rFonts w:ascii="Garamond" w:hAnsi="Garamond"/>
-          <w:sz w:val="18"/>
-          <w:szCs w:val="18"/>
-        </w:rPr>
-      </w:pPr>
-      <w:r>
-        <w:rPr>
-          <w:rFonts w:ascii="Garamond" w:hAnsi="Garamond"/>
-          <w:sz w:val="18"/>
-          <w:szCs w:val="18"/>
-        </w:rPr>
-        <w:t>- verschieden Software verbunden miteinander</w:t>
-      </w:r>
-    </w:p>
-    <w:p>
-      <w:pPr>
-        <w:pStyle w:val="Listenabsatz"/>
-        <w:rPr>
-          <w:rFonts w:ascii="Garamond" w:hAnsi="Garamond"/>
-          <w:sz w:val="18"/>
-          <w:szCs w:val="18"/>
-        </w:rPr>
-      </w:pPr>
-      <w:r>
-        <w:rPr>
-          <w:rFonts w:ascii="Garamond" w:hAnsi="Garamond"/>
-          <w:sz w:val="18"/>
-          <w:szCs w:val="18"/>
-        </w:rPr>
-        <w:t>- TUM Uni-Klinik</w:t>
-      </w:r>
-    </w:p>
-    <w:p>
-      <w:pPr>
-        <w:pStyle w:val="Listenabsatz"/>
-        <w:rPr>
-          <w:rFonts w:ascii="Garamond" w:hAnsi="Garamond"/>
-          <w:sz w:val="18"/>
-          <w:szCs w:val="18"/>
-        </w:rPr>
-      </w:pPr>
-      <w:r>
-        <w:rPr>
-          <w:rFonts w:ascii="Garamond" w:hAnsi="Garamond"/>
-          <w:sz w:val="18"/>
-          <w:szCs w:val="18"/>
-        </w:rPr>
-        <w:t>- komplex und zeitaufwendig</w:t>
-      </w:r>
-    </w:p>
-    <w:p>
-      <w:pPr>
-        <w:rPr>
-          <w:rFonts w:ascii="Garamond" w:hAnsi="Garamond"/>
-          <w:sz w:val="18"/>
-          <w:szCs w:val="18"/>
-        </w:rPr>
-      </w:pPr>
-    </w:p>
-    <w:p>
-      <w:pPr>
-        <w:rPr>
-          <w:rFonts w:ascii="Garamond" w:hAnsi="Garamond"/>
-          <w:sz w:val="18"/>
-          <w:szCs w:val="18"/>
-        </w:rPr>
-      </w:pPr>
-    </w:p>
-    <w:p>
-      <w:pPr>
-        <w:rPr>
-          <w:rFonts w:ascii="Garamond" w:hAnsi="Garamond"/>
-          <w:sz w:val="18"/>
-          <w:szCs w:val="18"/>
-        </w:rPr>
-      </w:pPr>
-    </w:p>
-    <w:p>
-      <w:pPr>
-        <w:rPr>
-          <w:rFonts w:ascii="Garamond" w:hAnsi="Garamond"/>
-          <w:sz w:val="18"/>
-          <w:szCs w:val="18"/>
-        </w:rPr>
-      </w:pPr>
-    </w:p>
-    <w:p>
-      <w:pPr>
-        <w:rPr>
-          <w:sz w:val="18"/>
-          <w:szCs w:val="18"/>
-        </w:rPr>
-      </w:pPr>
     </w:p>
     <w:sectPr>
       <w:pgSz w:w="11906" w:h="16838"/>

</xml_diff>